<commit_message>
Files for PlosOne submission
</commit_message>
<xml_diff>
--- a/Output/PLOSRound3/Manuscript.docx
+++ b/Output/PLOSRound3/Manuscript.docx
@@ -1426,15 +1426,7 @@
         <w:pStyle w:val="BodyText"/>
       </w:pPr>
       <w:r>
-        <w:t xml:space="preserve">Controlled growth rate experiments were then performed using MCMIX-OD or MC1000-OD PSI </w:t>
-      </w:r>
-      <w:proofErr w:type="spellStart"/>
-      <w:r>
-        <w:t>Multicultivators</w:t>
-      </w:r>
-      <w:proofErr w:type="spellEnd"/>
-      <w:r>
-        <w:t xml:space="preserve"> (</w:t>
+        <w:t>Controlled growth rate experiments were then performed using MCMIX-OD or MC1000-OD PSI Multicultivators (</w:t>
       </w:r>
       <w:r>
         <w:t>S1</w:t>
@@ -1443,15 +1435,7 @@
         <w:t xml:space="preserve"> Fig</w:t>
       </w:r>
       <w:r>
-        <w:t xml:space="preserve">; PSI, </w:t>
-      </w:r>
-      <w:proofErr w:type="spellStart"/>
-      <w:r>
-        <w:t>Drásov</w:t>
-      </w:r>
-      <w:proofErr w:type="spellEnd"/>
-      <w:r>
-        <w:t>, Czech Republic). Each multicultivator individually controls 8 tubes at a common temperature of 22°C. Each tube containing 70 mL of Pro99 media was inoculated around mid day of the 12 h maintenance photoperiod with 10 mL of growing maintenance preculture, to reach a starting OD680 of approximately 0.020. The tubes containing the cultures were then placed in the Multicultivator water bath set at 22°C, sparged with the experimental [O</w:t>
+        <w:t>; PSI, Drásov, Czech Republic). Each multicultivator individually controls 8 tubes at a common temperature of 22°C. Each tube containing 70 mL of Pro99 media was inoculated around mid day of the 12 h maintenance photoperiod with 10 mL of growing maintenance preculture, to reach a starting OD680 of approximately 0.020. The tubes containing the cultures were then placed in the Multicultivator water bath set at 22°C, sparged with the experimental [O</w:t>
       </w:r>
       <w:r>
         <w:rPr>
@@ -2951,15 +2935,7 @@
         <w:pStyle w:val="FirstParagraph"/>
       </w:pPr>
       <w:r>
-        <w:t xml:space="preserve">S3 Fig </w:t>
-      </w:r>
-      <w:proofErr w:type="gramStart"/>
-      <w:r>
-        <w:t>provide</w:t>
-      </w:r>
-      <w:proofErr w:type="gramEnd"/>
-      <w:r>
-        <w:t xml:space="preserve"> visual representations of PUR, the black solid line and shaded area, in relation to the imposed PAR, the dotted line, under each imposed spectral wavebands for </w:t>
+        <w:t xml:space="preserve">S3 Fig provide visual representations of PUR, the black solid line and shaded area, in relation to the imposed PAR, the dotted line, under each imposed spectral wavebands for </w:t>
       </w:r>
       <w:r>
         <w:rPr>
@@ -6644,23 +6620,7 @@
           <w:bCs/>
         </w:rPr>
         <w:lastRenderedPageBreak/>
-        <w:t xml:space="preserve">Table 1: </w:t>
-      </w:r>
-      <w:proofErr w:type="spellStart"/>
-      <w:r>
-        <w:rPr>
-          <w:b/>
-          <w:bCs/>
-        </w:rPr>
-        <w:t>FtsH</w:t>
-      </w:r>
-      <w:proofErr w:type="spellEnd"/>
-      <w:r>
-        <w:rPr>
-          <w:b/>
-          <w:bCs/>
-        </w:rPr>
-        <w:t xml:space="preserve"> protease homologs in </w:t>
+        <w:t xml:space="preserve">Table 1: FtsH protease homologs in </w:t>
       </w:r>
       <w:r>
         <w:rPr>
@@ -8992,23 +8952,7 @@
       </w:r>
       <w:r>
         <w:br/>
-        <w:t xml:space="preserve">Miranda Corkum maintained cultures and trained personnel in culture handling. Carlie Barnhill (Mount Allison Student) assisted with code for import of </w:t>
-      </w:r>
-      <w:proofErr w:type="spellStart"/>
-      <w:r>
-        <w:t>multicultivator</w:t>
-      </w:r>
-      <w:proofErr w:type="spellEnd"/>
-      <w:r>
-        <w:t xml:space="preserve"> growth data files. Sarah Arthur &amp; Daytona McMackin (Mount Allison Students) assisted with culturing and setting up </w:t>
-      </w:r>
-      <w:proofErr w:type="spellStart"/>
-      <w:r>
-        <w:t>multicultivator</w:t>
-      </w:r>
-      <w:proofErr w:type="spellEnd"/>
-      <w:r>
-        <w:t xml:space="preserve"> runs.</w:t>
+        <w:t>Miranda Corkum maintained cultures and trained personnel in culture handling. Carlie Barnhill (Mount Allison Student) assisted with code for import of multicultivator growth data files. Sarah Arthur &amp; Daytona McMackin (Mount Allison Students) assisted with culturing and setting up multicultivator runs.</w:t>
       </w:r>
     </w:p>
     <w:bookmarkEnd w:id="18"/>
@@ -12198,7 +12142,13 @@
         <w:pStyle w:val="FirstParagraph"/>
       </w:pPr>
       <w:r>
-        <w:t>All data and annotated code for data import, transformations and analyses are available on the figshare data repository (DOI: 10.6084/m9.figshare.25959061).</w:t>
+        <w:t>All data and annotated code for data import, transformations and analyses are available on the figshare data repository (</w:t>
+      </w:r>
+      <w:r>
+        <w:t>https://doi.org/10.6084/m9.figshare.25959061.v1</w:t>
+      </w:r>
+      <w:r>
+        <w:t>).</w:t>
       </w:r>
     </w:p>
     <w:p>

</xml_diff>